<commit_message>
Added another disciplinary action.
</commit_message>
<xml_diff>
--- a/text_docs/Team_Agreement.docx
+++ b/text_docs/Team_Agreement.docx
@@ -392,37 +392,24 @@
     <w:p>
       <w:pPr>
         <w:pStyle w:val="Normal"/>
-        <w:rPr>
-          <w:rFonts w:ascii="Helvetica" w:hAnsi="Helvetica"/>
-          <w:b w:val="false"/>
-          <w:b w:val="false"/>
-          <w:bCs w:val="false"/>
-        </w:rPr>
-      </w:pPr>
-      <w:r>
-        <w:rPr>
-          <w:rFonts w:ascii="Helvetica" w:hAnsi="Helvetica"/>
-          <w:b w:val="false"/>
-          <w:bCs w:val="false"/>
-        </w:rPr>
-      </w:r>
-    </w:p>
-    <w:p>
-      <w:pPr>
-        <w:pStyle w:val="Normal"/>
-        <w:rPr>
-          <w:rFonts w:ascii="Helvetica" w:hAnsi="Helvetica"/>
-          <w:b w:val="false"/>
-          <w:b w:val="false"/>
-          <w:bCs w:val="false"/>
-        </w:rPr>
-      </w:pPr>
-      <w:r>
-        <w:rPr>
-          <w:rFonts w:ascii="Helvetica" w:hAnsi="Helvetica"/>
-          <w:b w:val="false"/>
-          <w:bCs w:val="false"/>
-        </w:rPr>
+        <w:numPr>
+          <w:ilvl w:val="0"/>
+          <w:numId w:val="3"/>
+        </w:numPr>
+        <w:rPr>
+          <w:rFonts w:ascii="Helvetica" w:hAnsi="Helvetica"/>
+          <w:b w:val="false"/>
+          <w:b w:val="false"/>
+          <w:bCs w:val="false"/>
+        </w:rPr>
+      </w:pPr>
+      <w:r>
+        <w:rPr>
+          <w:rFonts w:ascii="Helvetica" w:hAnsi="Helvetica"/>
+          <w:b w:val="false"/>
+          <w:bCs w:val="false"/>
+        </w:rPr>
+        <w:t>Repeated failure to uphold requirements may lead to an offending team members forfeit of marks.</w:t>
       </w:r>
     </w:p>
     <w:p>

</xml_diff>